<commit_message>
cambios en analitico y cosas para CONICET
</commit_message>
<xml_diff>
--- a/CV Nicolás Martorell - con certificados.docx
+++ b/CV Nicolás Martorell - con certificados.docx
@@ -1,6 +1,6 @@
 
 <file path=word/document.xml><?xml version="1.0" encoding="utf-8"?>
-<w:document xmlns:wpc="http://schemas.microsoft.com/office/word/2010/wordprocessingCanvas" xmlns:cx="http://schemas.microsoft.com/office/drawing/2014/chartex" xmlns:cx1="http://schemas.microsoft.com/office/drawing/2015/9/8/chartex" xmlns:cx2="http://schemas.microsoft.com/office/drawing/2015/10/21/chartex" xmlns:cx3="http://schemas.microsoft.com/office/drawing/2016/5/9/chartex" xmlns:cx4="http://schemas.microsoft.com/office/drawing/2016/5/10/chartex" xmlns:cx5="http://schemas.microsoft.com/office/drawing/2016/5/11/chartex" xmlns:cx6="http://schemas.microsoft.com/office/drawing/2016/5/12/chartex" xmlns:cx7="http://schemas.microsoft.com/office/drawing/2016/5/13/chartex" xmlns:cx8="http://schemas.microsoft.com/office/drawing/2016/5/14/chartex" xmlns:mc="http://schemas.openxmlformats.org/markup-compatibility/2006" xmlns:aink="http://schemas.microsoft.com/office/drawing/2016/ink" xmlns:am3d="http://schemas.microsoft.com/office/drawing/2017/model3d" xmlns:o="urn:schemas-microsoft-com:office:office" xmlns:r="http://schemas.openxmlformats.org/officeDocument/2006/relationships" xmlns:m="http://schemas.openxmlformats.org/officeDocument/2006/math" xmlns:v="urn:schemas-microsoft-com:vml" xmlns:wp14="http://schemas.microsoft.com/office/word/2010/wordprocessingDrawing" xmlns:wp="http://schemas.openxmlformats.org/drawingml/2006/wordprocessingDrawing" xmlns:w10="urn:schemas-microsoft-com:office:word" xmlns:w="http://schemas.openxmlformats.org/wordprocessingml/2006/main" xmlns:w14="http://schemas.microsoft.com/office/word/2010/wordml" xmlns:w15="http://schemas.microsoft.com/office/word/2012/wordml" xmlns:w16cid="http://schemas.microsoft.com/office/word/2016/wordml/cid" xmlns:w16se="http://schemas.microsoft.com/office/word/2015/wordml/symex" xmlns:wpg="http://schemas.microsoft.com/office/word/2010/wordprocessingGroup" xmlns:wpi="http://schemas.microsoft.com/office/word/2010/wordprocessingInk" xmlns:wne="http://schemas.microsoft.com/office/word/2006/wordml" xmlns:wps="http://schemas.microsoft.com/office/word/2010/wordprocessingShape" mc:Ignorable="w14 w15 w16se w16cid wp14">
+<w:document xmlns:ve="http://schemas.openxmlformats.org/markup-compatibility/2006" xmlns:o="urn:schemas-microsoft-com:office:office" xmlns:r="http://schemas.openxmlformats.org/officeDocument/2006/relationships" xmlns:m="http://schemas.openxmlformats.org/officeDocument/2006/math" xmlns:v="urn:schemas-microsoft-com:vml" xmlns:wp="http://schemas.openxmlformats.org/drawingml/2006/wordprocessingDrawing" xmlns:w10="urn:schemas-microsoft-com:office:word" xmlns:w="http://schemas.openxmlformats.org/wordprocessingml/2006/main" xmlns:wne="http://schemas.microsoft.com/office/word/2006/wordml">
   <w:body>
     <w:p>
       <w:pPr>
@@ -237,6 +237,12 @@
           <w:b/>
         </w:rPr>
         <w:t>Promedio: 9,2</w:t>
+      </w:r>
+      <w:r>
+        <w:rPr>
+          <w:b/>
+        </w:rPr>
+        <w:t>2</w:t>
       </w:r>
       <w:r>
         <w:t xml:space="preserve">), Universidad de Buenos Aires. </w:t>
@@ -412,7 +418,19 @@
         <w:t>)</w:t>
       </w:r>
       <w:r>
-        <w:t xml:space="preserve"> - Tema: Integración Multimodal - Directora: Violeta Medan (2018).</w:t>
+        <w:t xml:space="preserve"> - Tema: Integración Multimodal - Directora: Violeta Medan (</w:t>
+      </w:r>
+      <w:r>
+        <w:t xml:space="preserve">Septiembre de </w:t>
+      </w:r>
+      <w:r>
+        <w:t>2018</w:t>
+      </w:r>
+      <w:r>
+        <w:t xml:space="preserve"> a Marzo 2020</w:t>
+      </w:r>
+      <w:r>
+        <w:t>).</w:t>
       </w:r>
     </w:p>
     <w:p>
@@ -442,28 +460,21 @@
         </w:rPr>
         <w:t xml:space="preserve"> </w:t>
       </w:r>
+      <w:proofErr w:type="spellStart"/>
       <w:r>
         <w:rPr>
           <w:b/>
           <w:u w:val="single"/>
         </w:rPr>
-        <w:t xml:space="preserve">Friends </w:t>
-      </w:r>
-      <w:proofErr w:type="spellStart"/>
+        <w:t>Friends</w:t>
+      </w:r>
+      <w:proofErr w:type="spellEnd"/>
       <w:r>
         <w:rPr>
           <w:b/>
           <w:u w:val="single"/>
         </w:rPr>
-        <w:t>of</w:t>
-      </w:r>
-      <w:proofErr w:type="spellEnd"/>
-      <w:r>
-        <w:rPr>
-          <w:b/>
-          <w:u w:val="single"/>
-        </w:rPr>
-        <w:t xml:space="preserve"> Fullbright</w:t>
+        <w:t xml:space="preserve"> of Fullbright</w:t>
       </w:r>
       <w:r>
         <w:t xml:space="preserve"> para el estudio en la Universidad de Alabama, EEUU (2018).</w:t>
@@ -595,7 +606,31 @@
         <w:rPr>
           <w:i/>
         </w:rPr>
-        <w:t>*Becario del Grupo de Estudio de Mosquitos (GEM) de la facultad de Ciencias Exactas y Naturales (UBA) (2017)</w:t>
+        <w:t>*Becario del Grupo de Estudio de Mosquitos (GEM) de la facultad de Ciencias Exactas y Naturales (UBA) (</w:t>
+      </w:r>
+      <w:r>
+        <w:rPr>
+          <w:i/>
+        </w:rPr>
+        <w:t xml:space="preserve">Marzo </w:t>
+      </w:r>
+      <w:r>
+        <w:rPr>
+          <w:i/>
+        </w:rPr>
+        <w:t>2017</w:t>
+      </w:r>
+      <w:r>
+        <w:rPr>
+          <w:i/>
+        </w:rPr>
+        <w:t xml:space="preserve"> a Septiembre 2017</w:t>
+      </w:r>
+      <w:r>
+        <w:rPr>
+          <w:i/>
+        </w:rPr>
+        <w:t>)</w:t>
       </w:r>
     </w:p>
     <w:p>
@@ -617,7 +652,15 @@
         <w:jc w:val="both"/>
       </w:pPr>
       <w:r>
-        <w:t xml:space="preserve">Trabajo de laboratorio (identificación de distintas especies, muestreo de huevos de Aedes </w:t>
+        <w:t xml:space="preserve">Trabajo de laboratorio (identificación de distintas especies, muestreo de huevos de </w:t>
+      </w:r>
+      <w:proofErr w:type="spellStart"/>
+      <w:r>
+        <w:t>Aedes</w:t>
+      </w:r>
+      <w:proofErr w:type="spellEnd"/>
+      <w:r>
+        <w:t xml:space="preserve"> </w:t>
       </w:r>
       <w:proofErr w:type="spellStart"/>
       <w:r>
@@ -833,6 +876,27 @@
         <w:shd w:val="clear" w:color="auto" w:fill="FFFFFF"/>
         <w:spacing w:after="0"/>
         <w:jc w:val="both"/>
+      </w:pPr>
+    </w:p>
+    <w:p>
+      <w:pPr>
+        <w:shd w:val="clear" w:color="auto" w:fill="FFFFFF"/>
+        <w:spacing w:after="0"/>
+        <w:jc w:val="both"/>
+      </w:pPr>
+    </w:p>
+    <w:p>
+      <w:pPr>
+        <w:shd w:val="clear" w:color="auto" w:fill="FFFFFF"/>
+        <w:spacing w:after="0"/>
+        <w:jc w:val="both"/>
+      </w:pPr>
+    </w:p>
+    <w:p>
+      <w:pPr>
+        <w:shd w:val="clear" w:color="auto" w:fill="FFFFFF"/>
+        <w:spacing w:after="0"/>
+        <w:jc w:val="both"/>
         <w:rPr>
           <w:b/>
           <w:sz w:val="24"/>
@@ -846,6 +910,7 @@
           <w:szCs w:val="24"/>
           <w:u w:val="single"/>
         </w:rPr>
+        <w:lastRenderedPageBreak/>
         <w:t>Idiomas</w:t>
       </w:r>
     </w:p>
@@ -933,6 +998,15 @@
       <w:pPr>
         <w:shd w:val="clear" w:color="auto" w:fill="FFFFFF"/>
         <w:spacing w:after="0"/>
+        <w:ind w:left="720"/>
+        <w:contextualSpacing/>
+        <w:jc w:val="both"/>
+      </w:pPr>
+    </w:p>
+    <w:p>
+      <w:pPr>
+        <w:shd w:val="clear" w:color="auto" w:fill="FFFFFF"/>
+        <w:spacing w:after="0"/>
         <w:jc w:val="both"/>
         <w:rPr>
           <w:b/>
@@ -948,7 +1022,6 @@
           <w:szCs w:val="24"/>
           <w:u w:val="single"/>
         </w:rPr>
-        <w:lastRenderedPageBreak/>
         <w:t>Cursos y formación complementaria</w:t>
       </w:r>
     </w:p>
@@ -1245,15 +1318,7 @@
       </w:r>
       <w:proofErr w:type="spellEnd"/>
       <w:r>
-        <w:t xml:space="preserve"> </w:t>
-      </w:r>
-      <w:proofErr w:type="spellStart"/>
-      <w:r>
-        <w:t>of</w:t>
-      </w:r>
-      <w:proofErr w:type="spellEnd"/>
-      <w:r>
-        <w:t xml:space="preserve"> </w:t>
+        <w:t xml:space="preserve"> of </w:t>
       </w:r>
       <w:proofErr w:type="spellStart"/>
       <w:r>
@@ -1693,7 +1758,15 @@
       </w:pPr>
       <w:r>
         <w:tab/>
-        <w:t xml:space="preserve">Edición de imagen (Photoshop, </w:t>
+        <w:t>Edición de imagen (</w:t>
+      </w:r>
+      <w:proofErr w:type="spellStart"/>
+      <w:r>
+        <w:t>Photoshop</w:t>
+      </w:r>
+      <w:proofErr w:type="spellEnd"/>
+      <w:r>
+        <w:t xml:space="preserve">, </w:t>
       </w:r>
       <w:proofErr w:type="spellStart"/>
       <w:r>
@@ -1752,6 +1825,7 @@
           <w:szCs w:val="24"/>
           <w:u w:val="single"/>
         </w:rPr>
+        <w:lastRenderedPageBreak/>
         <w:t>Estudios secundarios</w:t>
       </w:r>
       <w:r>
@@ -1839,7 +1913,6 @@
         <w:rPr>
           <w:b/>
         </w:rPr>
-        <w:lastRenderedPageBreak/>
         <w:t>Otras materias relevantes de la Orientación:</w:t>
       </w:r>
       <w:r>
@@ -1897,7 +1970,19 @@
         <w:t>Realización Cinematográfica</w:t>
       </w:r>
       <w:r>
-        <w:t xml:space="preserve"> en la ENERC (2014).</w:t>
+        <w:t xml:space="preserve"> en la ENERC (</w:t>
+      </w:r>
+      <w:r>
+        <w:t xml:space="preserve">Marzo </w:t>
+      </w:r>
+      <w:r>
+        <w:t>2014</w:t>
+      </w:r>
+      <w:r>
+        <w:t xml:space="preserve"> a Diciembre 2014</w:t>
+      </w:r>
+      <w:r>
+        <w:t>).</w:t>
       </w:r>
     </w:p>
     <w:p>
@@ -1999,7 +2084,7 @@
         <w:tblW w:w="5800" w:type="dxa"/>
         <w:jc w:val="center"/>
         <w:tblLayout w:type="fixed"/>
-        <w:tblLook w:val="0400" w:firstRow="0" w:lastRow="0" w:firstColumn="0" w:lastColumn="0" w:noHBand="0" w:noVBand="1"/>
+        <w:tblLook w:val="0400"/>
       </w:tblPr>
       <w:tblGrid>
         <w:gridCol w:w="4380"/>
@@ -2334,55 +2419,6 @@
               <w:spacing w:after="0" w:line="240" w:lineRule="auto"/>
             </w:pPr>
             <w:r>
-              <w:t>Química Orgánica A</w:t>
-            </w:r>
-          </w:p>
-        </w:tc>
-        <w:tc>
-          <w:tcPr>
-            <w:tcW w:w="1420" w:type="dxa"/>
-            <w:tcBorders>
-              <w:top w:val="nil"/>
-              <w:left w:val="nil"/>
-              <w:bottom w:val="single" w:sz="4" w:space="0" w:color="000000"/>
-              <w:right w:val="single" w:sz="4" w:space="0" w:color="000000"/>
-            </w:tcBorders>
-            <w:shd w:val="clear" w:color="auto" w:fill="auto"/>
-            <w:vAlign w:val="bottom"/>
-          </w:tcPr>
-          <w:p>
-            <w:pPr>
-              <w:spacing w:after="0" w:line="240" w:lineRule="auto"/>
-              <w:jc w:val="right"/>
-            </w:pPr>
-            <w:r>
-              <w:t>9</w:t>
-            </w:r>
-          </w:p>
-        </w:tc>
-      </w:tr>
-      <w:tr>
-        <w:trPr>
-          <w:trHeight w:val="300"/>
-          <w:jc w:val="center"/>
-        </w:trPr>
-        <w:tc>
-          <w:tcPr>
-            <w:tcW w:w="4380" w:type="dxa"/>
-            <w:tcBorders>
-              <w:top w:val="nil"/>
-              <w:left w:val="single" w:sz="4" w:space="0" w:color="000000"/>
-              <w:bottom w:val="single" w:sz="4" w:space="0" w:color="000000"/>
-              <w:right w:val="single" w:sz="4" w:space="0" w:color="000000"/>
-            </w:tcBorders>
-            <w:shd w:val="clear" w:color="auto" w:fill="auto"/>
-            <w:vAlign w:val="bottom"/>
-          </w:tcPr>
-          <w:p>
-            <w:pPr>
-              <w:spacing w:after="0" w:line="240" w:lineRule="auto"/>
-            </w:pPr>
-            <w:r>
               <w:t>Elementos del Cálculo Numérico</w:t>
             </w:r>
           </w:p>
@@ -2432,7 +2468,7 @@
               <w:spacing w:after="0" w:line="240" w:lineRule="auto"/>
             </w:pPr>
             <w:r>
-              <w:t>Química Orgánica B</w:t>
+              <w:t>Química Orgánica</w:t>
             </w:r>
           </w:p>
         </w:tc>
@@ -3023,55 +3059,6 @@
           <w:p>
             <w:pPr>
               <w:spacing w:after="0" w:line="240" w:lineRule="auto"/>
-            </w:pPr>
-            <w:r>
-              <w:t>Fisiología del Comportamiento Animal</w:t>
-            </w:r>
-          </w:p>
-        </w:tc>
-        <w:tc>
-          <w:tcPr>
-            <w:tcW w:w="1420" w:type="dxa"/>
-            <w:tcBorders>
-              <w:top w:val="nil"/>
-              <w:left w:val="nil"/>
-              <w:bottom w:val="single" w:sz="4" w:space="0" w:color="000000"/>
-              <w:right w:val="single" w:sz="4" w:space="0" w:color="000000"/>
-            </w:tcBorders>
-            <w:shd w:val="clear" w:color="auto" w:fill="auto"/>
-            <w:vAlign w:val="bottom"/>
-          </w:tcPr>
-          <w:p>
-            <w:pPr>
-              <w:spacing w:after="0" w:line="240" w:lineRule="auto"/>
-              <w:jc w:val="right"/>
-            </w:pPr>
-            <w:r>
-              <w:t>9</w:t>
-            </w:r>
-          </w:p>
-        </w:tc>
-      </w:tr>
-      <w:tr>
-        <w:trPr>
-          <w:trHeight w:val="300"/>
-          <w:jc w:val="center"/>
-        </w:trPr>
-        <w:tc>
-          <w:tcPr>
-            <w:tcW w:w="4380" w:type="dxa"/>
-            <w:tcBorders>
-              <w:top w:val="nil"/>
-              <w:left w:val="single" w:sz="4" w:space="0" w:color="000000"/>
-              <w:bottom w:val="single" w:sz="4" w:space="0" w:color="000000"/>
-              <w:right w:val="single" w:sz="4" w:space="0" w:color="000000"/>
-            </w:tcBorders>
-            <w:shd w:val="clear" w:color="auto" w:fill="auto"/>
-            <w:vAlign w:val="bottom"/>
-          </w:tcPr>
-          <w:p>
-            <w:pPr>
-              <w:spacing w:after="0" w:line="240" w:lineRule="auto"/>
               <w:rPr>
                 <w:b/>
               </w:rPr>
@@ -3110,6 +3097,12 @@
               </w:rPr>
               <w:t>9,2</w:t>
             </w:r>
+            <w:r>
+              <w:rPr>
+                <w:b/>
+              </w:rPr>
+              <w:t>2</w:t>
+            </w:r>
           </w:p>
         </w:tc>
       </w:tr>
@@ -3212,10 +3205,10 @@
       <w:r>
         <w:rPr>
           <w:noProof/>
-        </w:rPr>
-        <w:lastRenderedPageBreak/>
+          <w:lang w:val="es-ES" w:eastAsia="es-ES"/>
+        </w:rPr>
         <w:drawing>
-          <wp:inline distT="0" distB="0" distL="0" distR="0" wp14:anchorId="2A8EE4AC" wp14:editId="548DC420">
+          <wp:inline distT="0" distB="0" distL="0" distR="0">
             <wp:extent cx="6332220" cy="8707755"/>
             <wp:effectExtent l="0" t="0" r="0" b="0"/>
             <wp:docPr id="1" name="Imagen 1" descr="C:\Users\Nicolas\Desktop\ACADEMICO\CERTIFICADOS\Certificados\Proficiency front.jpg"/>
@@ -3232,10 +3225,10 @@
                     </pic:cNvPicPr>
                   </pic:nvPicPr>
                   <pic:blipFill>
-                    <a:blip r:embed="rId6">
+                    <a:blip r:embed="rId6" cstate="print">
                       <a:extLst>
                         <a:ext uri="{28A0092B-C50C-407E-A947-70E740481C1C}">
-                          <a14:useLocalDpi xmlns:a14="http://schemas.microsoft.com/office/drawing/2010/main" val="0"/>
+                          <a14:useLocalDpi xmlns:a14="http://schemas.microsoft.com/office/drawing/2010/main" xmlns:wps="http://schemas.microsoft.com/office/word/2010/wordprocessingShape" xmlns:wpi="http://schemas.microsoft.com/office/word/2010/wordprocessingInk" xmlns:wpg="http://schemas.microsoft.com/office/word/2010/wordprocessingGroup" xmlns:w16se="http://schemas.microsoft.com/office/word/2015/wordml/symex" xmlns:w16cid="http://schemas.microsoft.com/office/word/2016/wordml/cid" xmlns:w15="http://schemas.microsoft.com/office/word/2012/wordml" xmlns:w14="http://schemas.microsoft.com/office/word/2010/wordml" xmlns:w="http://schemas.openxmlformats.org/wordprocessingml/2006/main" xmlns:w10="urn:schemas-microsoft-com:office:word" xmlns:wp14="http://schemas.microsoft.com/office/word/2010/wordprocessingDrawing" xmlns:v="urn:schemas-microsoft-com:vml" xmlns:o="urn:schemas-microsoft-com:office:office" xmlns:am3d="http://schemas.microsoft.com/office/drawing/2017/model3d" xmlns:aink="http://schemas.microsoft.com/office/drawing/2016/ink" xmlns:mc="http://schemas.openxmlformats.org/markup-compatibility/2006" xmlns:cx8="http://schemas.microsoft.com/office/drawing/2016/5/14/chartex" xmlns:cx7="http://schemas.microsoft.com/office/drawing/2016/5/13/chartex" xmlns:cx6="http://schemas.microsoft.com/office/drawing/2016/5/12/chartex" xmlns:cx5="http://schemas.microsoft.com/office/drawing/2016/5/11/chartex" xmlns:cx4="http://schemas.microsoft.com/office/drawing/2016/5/10/chartex" xmlns:cx3="http://schemas.microsoft.com/office/drawing/2016/5/9/chartex" xmlns:cx2="http://schemas.microsoft.com/office/drawing/2015/10/21/chartex" xmlns:cx1="http://schemas.microsoft.com/office/drawing/2015/9/8/chartex" xmlns:cx="http://schemas.microsoft.com/office/drawing/2014/chartex" xmlns:wpc="http://schemas.microsoft.com/office/word/2010/wordprocessingCanvas" xmlns="" val="0"/>
                         </a:ext>
                       </a:extLst>
                     </a:blip>
@@ -3295,10 +3288,10 @@
       <w:r>
         <w:rPr>
           <w:noProof/>
-        </w:rPr>
-        <w:lastRenderedPageBreak/>
+          <w:lang w:val="es-ES" w:eastAsia="es-ES"/>
+        </w:rPr>
         <w:drawing>
-          <wp:inline distT="0" distB="0" distL="0" distR="0" wp14:anchorId="7176E6B8" wp14:editId="4CA5CB37">
+          <wp:inline distT="0" distB="0" distL="0" distR="0">
             <wp:extent cx="6332220" cy="4558030"/>
             <wp:effectExtent l="0" t="0" r="0" b="0"/>
             <wp:docPr id="2" name="Imagen 2"/>
@@ -3313,7 +3306,7 @@
                     <pic:cNvPicPr/>
                   </pic:nvPicPr>
                   <pic:blipFill>
-                    <a:blip r:embed="rId7"/>
+                    <a:blip r:embed="rId7" cstate="print"/>
                     <a:stretch>
                       <a:fillRect/>
                     </a:stretch>
@@ -3343,10 +3336,11 @@
       <w:r>
         <w:rPr>
           <w:noProof/>
+          <w:lang w:val="es-ES" w:eastAsia="es-ES"/>
         </w:rPr>
         <w:lastRenderedPageBreak/>
         <w:drawing>
-          <wp:inline distT="0" distB="0" distL="0" distR="0" wp14:anchorId="3554EA2E" wp14:editId="386AE6CB">
+          <wp:inline distT="0" distB="0" distL="0" distR="0">
             <wp:extent cx="6358128" cy="7206633"/>
             <wp:effectExtent l="0" t="0" r="5080" b="0"/>
             <wp:docPr id="3" name="Imagen 3"/>
@@ -3361,7 +3355,7 @@
                     <pic:cNvPicPr/>
                   </pic:nvPicPr>
                   <pic:blipFill>
-                    <a:blip r:embed="rId8"/>
+                    <a:blip r:embed="rId8" cstate="print"/>
                     <a:stretch>
                       <a:fillRect/>
                     </a:stretch>
@@ -3398,10 +3392,11 @@
       <w:r>
         <w:rPr>
           <w:noProof/>
+          <w:lang w:val="es-ES" w:eastAsia="es-ES"/>
         </w:rPr>
         <w:lastRenderedPageBreak/>
         <w:drawing>
-          <wp:inline distT="0" distB="0" distL="0" distR="0" wp14:anchorId="3761C53B" wp14:editId="2F9B135B">
+          <wp:inline distT="0" distB="0" distL="0" distR="0">
             <wp:extent cx="6332220" cy="4349115"/>
             <wp:effectExtent l="0" t="0" r="0" b="0"/>
             <wp:docPr id="4" name="Imagen 4"/>
@@ -3416,7 +3411,7 @@
                     <pic:cNvPicPr/>
                   </pic:nvPicPr>
                   <pic:blipFill>
-                    <a:blip r:embed="rId9"/>
+                    <a:blip r:embed="rId9" cstate="print"/>
                     <a:stretch>
                       <a:fillRect/>
                     </a:stretch>
@@ -3446,9 +3441,10 @@
       <w:r>
         <w:rPr>
           <w:noProof/>
+          <w:lang w:val="es-ES" w:eastAsia="es-ES"/>
         </w:rPr>
         <w:drawing>
-          <wp:inline distT="0" distB="0" distL="0" distR="0" wp14:anchorId="78491ACE" wp14:editId="2FC43499">
+          <wp:inline distT="0" distB="0" distL="0" distR="0">
             <wp:extent cx="6332220" cy="4708525"/>
             <wp:effectExtent l="0" t="0" r="0" b="0"/>
             <wp:docPr id="6" name="Imagen 6"/>
@@ -3463,7 +3459,7 @@
                     <pic:cNvPicPr/>
                   </pic:nvPicPr>
                   <pic:blipFill>
-                    <a:blip r:embed="rId10"/>
+                    <a:blip r:embed="rId10" cstate="print"/>
                     <a:stretch>
                       <a:fillRect/>
                     </a:stretch>
@@ -3493,10 +3489,11 @@
       <w:r>
         <w:rPr>
           <w:noProof/>
+          <w:lang w:val="es-ES" w:eastAsia="es-ES"/>
         </w:rPr>
         <w:lastRenderedPageBreak/>
         <w:drawing>
-          <wp:inline distT="0" distB="0" distL="0" distR="0" wp14:anchorId="31F23C34" wp14:editId="23B32D52">
+          <wp:inline distT="0" distB="0" distL="0" distR="0">
             <wp:extent cx="6332220" cy="4859020"/>
             <wp:effectExtent l="0" t="0" r="0" b="0"/>
             <wp:docPr id="5" name="Imagen 5"/>
@@ -3511,7 +3508,7 @@
                     <pic:cNvPicPr/>
                   </pic:nvPicPr>
                   <pic:blipFill>
-                    <a:blip r:embed="rId11"/>
+                    <a:blip r:embed="rId11" cstate="print"/>
                     <a:stretch>
                       <a:fillRect/>
                     </a:stretch>
@@ -3548,10 +3545,11 @@
       <w:r>
         <w:rPr>
           <w:noProof/>
+          <w:lang w:val="es-ES" w:eastAsia="es-ES"/>
         </w:rPr>
         <w:lastRenderedPageBreak/>
         <w:drawing>
-          <wp:inline distT="0" distB="0" distL="0" distR="0" wp14:anchorId="119F7E6B" wp14:editId="5DA504CB">
+          <wp:inline distT="0" distB="0" distL="0" distR="0">
             <wp:extent cx="6332220" cy="4888865"/>
             <wp:effectExtent l="0" t="0" r="0" b="6985"/>
             <wp:docPr id="7" name="Imagen 7"/>
@@ -3566,7 +3564,7 @@
                     <pic:cNvPicPr/>
                   </pic:nvPicPr>
                   <pic:blipFill>
-                    <a:blip r:embed="rId12"/>
+                    <a:blip r:embed="rId12" cstate="print"/>
                     <a:stretch>
                       <a:fillRect/>
                     </a:stretch>
@@ -3603,10 +3601,11 @@
       <w:r>
         <w:rPr>
           <w:noProof/>
+          <w:lang w:val="es-ES" w:eastAsia="es-ES"/>
         </w:rPr>
         <w:lastRenderedPageBreak/>
         <w:drawing>
-          <wp:inline distT="0" distB="0" distL="0" distR="0" wp14:anchorId="724F053D" wp14:editId="1C31A059">
+          <wp:inline distT="0" distB="0" distL="0" distR="0">
             <wp:extent cx="6332220" cy="4829810"/>
             <wp:effectExtent l="0" t="0" r="0" b="8890"/>
             <wp:docPr id="8" name="Imagen 8"/>
@@ -3621,7 +3620,7 @@
                     <pic:cNvPicPr/>
                   </pic:nvPicPr>
                   <pic:blipFill>
-                    <a:blip r:embed="rId13"/>
+                    <a:blip r:embed="rId13" cstate="print"/>
                     <a:stretch>
                       <a:fillRect/>
                     </a:stretch>
@@ -3658,10 +3657,11 @@
       <w:r>
         <w:rPr>
           <w:noProof/>
+          <w:lang w:val="es-ES" w:eastAsia="es-ES"/>
         </w:rPr>
         <w:lastRenderedPageBreak/>
         <w:drawing>
-          <wp:inline distT="0" distB="0" distL="0" distR="0" wp14:anchorId="0C398A4C" wp14:editId="7DBE85DB">
+          <wp:inline distT="0" distB="0" distL="0" distR="0">
             <wp:extent cx="6332220" cy="4809490"/>
             <wp:effectExtent l="0" t="0" r="0" b="0"/>
             <wp:docPr id="9" name="Imagen 9"/>
@@ -3676,7 +3676,7 @@
                     <pic:cNvPicPr/>
                   </pic:nvPicPr>
                   <pic:blipFill>
-                    <a:blip r:embed="rId14"/>
+                    <a:blip r:embed="rId14" cstate="print"/>
                     <a:stretch>
                       <a:fillRect/>
                     </a:stretch>
@@ -3699,9 +3699,10 @@
       <w:r>
         <w:rPr>
           <w:noProof/>
+          <w:lang w:val="es-ES" w:eastAsia="es-ES"/>
         </w:rPr>
         <w:drawing>
-          <wp:inline distT="0" distB="0" distL="0" distR="0" wp14:anchorId="1DA15283" wp14:editId="7CFBD875">
+          <wp:inline distT="0" distB="0" distL="0" distR="0">
             <wp:extent cx="6332220" cy="4413885"/>
             <wp:effectExtent l="0" t="0" r="0" b="5715"/>
             <wp:docPr id="10" name="Imagen 10"/>
@@ -3716,7 +3717,7 @@
                     <pic:cNvPicPr/>
                   </pic:nvPicPr>
                   <pic:blipFill>
-                    <a:blip r:embed="rId15"/>
+                    <a:blip r:embed="rId15" cstate="print"/>
                     <a:stretch>
                       <a:fillRect/>
                     </a:stretch>
@@ -3746,10 +3747,11 @@
       <w:r>
         <w:rPr>
           <w:noProof/>
+          <w:lang w:val="es-ES" w:eastAsia="es-ES"/>
         </w:rPr>
         <w:lastRenderedPageBreak/>
         <w:drawing>
-          <wp:inline distT="0" distB="0" distL="0" distR="0" wp14:anchorId="50BC0677" wp14:editId="3AE54317">
+          <wp:inline distT="0" distB="0" distL="0" distR="0">
             <wp:extent cx="6332220" cy="4756785"/>
             <wp:effectExtent l="0" t="0" r="0" b="5715"/>
             <wp:docPr id="11" name="Imagen 11"/>
@@ -3764,7 +3766,7 @@
                     <pic:cNvPicPr/>
                   </pic:nvPicPr>
                   <pic:blipFill>
-                    <a:blip r:embed="rId16"/>
+                    <a:blip r:embed="rId16" cstate="print"/>
                     <a:stretch>
                       <a:fillRect/>
                     </a:stretch>
@@ -3796,8 +3798,8 @@
 </file>
 
 <file path=word/numbering.xml><?xml version="1.0" encoding="utf-8"?>
-<w:numbering xmlns:wpc="http://schemas.microsoft.com/office/word/2010/wordprocessingCanvas" xmlns:cx="http://schemas.microsoft.com/office/drawing/2014/chartex" xmlns:cx1="http://schemas.microsoft.com/office/drawing/2015/9/8/chartex" xmlns:cx2="http://schemas.microsoft.com/office/drawing/2015/10/21/chartex" xmlns:cx3="http://schemas.microsoft.com/office/drawing/2016/5/9/chartex" xmlns:cx4="http://schemas.microsoft.com/office/drawing/2016/5/10/chartex" xmlns:cx5="http://schemas.microsoft.com/office/drawing/2016/5/11/chartex" xmlns:cx6="http://schemas.microsoft.com/office/drawing/2016/5/12/chartex" xmlns:cx7="http://schemas.microsoft.com/office/drawing/2016/5/13/chartex" xmlns:cx8="http://schemas.microsoft.com/office/drawing/2016/5/14/chartex" xmlns:mc="http://schemas.openxmlformats.org/markup-compatibility/2006" xmlns:aink="http://schemas.microsoft.com/office/drawing/2016/ink" xmlns:am3d="http://schemas.microsoft.com/office/drawing/2017/model3d" xmlns:o="urn:schemas-microsoft-com:office:office" xmlns:r="http://schemas.openxmlformats.org/officeDocument/2006/relationships" xmlns:m="http://schemas.openxmlformats.org/officeDocument/2006/math" xmlns:v="urn:schemas-microsoft-com:vml" xmlns:wp14="http://schemas.microsoft.com/office/word/2010/wordprocessingDrawing" xmlns:wp="http://schemas.openxmlformats.org/drawingml/2006/wordprocessingDrawing" xmlns:w10="urn:schemas-microsoft-com:office:word" xmlns:w="http://schemas.openxmlformats.org/wordprocessingml/2006/main" xmlns:w14="http://schemas.microsoft.com/office/word/2010/wordml" xmlns:w15="http://schemas.microsoft.com/office/word/2012/wordml" xmlns:w16cid="http://schemas.microsoft.com/office/word/2016/wordml/cid" xmlns:w16se="http://schemas.microsoft.com/office/word/2015/wordml/symex" xmlns:wpg="http://schemas.microsoft.com/office/word/2010/wordprocessingGroup" xmlns:wpi="http://schemas.microsoft.com/office/word/2010/wordprocessingInk" xmlns:wne="http://schemas.microsoft.com/office/word/2006/wordml" xmlns:wps="http://schemas.microsoft.com/office/word/2010/wordprocessingShape" mc:Ignorable="w14 w15 w16se w16cid wp14">
-  <w:abstractNum w:abstractNumId="0" w15:restartNumberingAfterBreak="0">
+<w:numbering xmlns:ve="http://schemas.openxmlformats.org/markup-compatibility/2006" xmlns:o="urn:schemas-microsoft-com:office:office" xmlns:r="http://schemas.openxmlformats.org/officeDocument/2006/relationships" xmlns:m="http://schemas.openxmlformats.org/officeDocument/2006/math" xmlns:v="urn:schemas-microsoft-com:vml" xmlns:wp="http://schemas.openxmlformats.org/drawingml/2006/wordprocessingDrawing" xmlns:w10="urn:schemas-microsoft-com:office:word" xmlns:w="http://schemas.openxmlformats.org/wordprocessingml/2006/main" xmlns:wne="http://schemas.microsoft.com/office/word/2006/wordml">
+  <w:abstractNum w:abstractNumId="0">
     <w:nsid w:val="08E73AF4"/>
     <w:multiLevelType w:val="multilevel"/>
     <w:tmpl w:val="AFC0C788"/>
@@ -3910,7 +3912,7 @@
       </w:rPr>
     </w:lvl>
   </w:abstractNum>
-  <w:abstractNum w:abstractNumId="1" w15:restartNumberingAfterBreak="0">
+  <w:abstractNum w:abstractNumId="1">
     <w:nsid w:val="0F5B4175"/>
     <w:multiLevelType w:val="multilevel"/>
     <w:tmpl w:val="D44E6354"/>
@@ -4023,7 +4025,7 @@
       </w:rPr>
     </w:lvl>
   </w:abstractNum>
-  <w:abstractNum w:abstractNumId="2" w15:restartNumberingAfterBreak="0">
+  <w:abstractNum w:abstractNumId="2">
     <w:nsid w:val="297954BD"/>
     <w:multiLevelType w:val="multilevel"/>
     <w:tmpl w:val="1A36EFFA"/>
@@ -4136,7 +4138,7 @@
       </w:rPr>
     </w:lvl>
   </w:abstractNum>
-  <w:abstractNum w:abstractNumId="3" w15:restartNumberingAfterBreak="0">
+  <w:abstractNum w:abstractNumId="3">
     <w:nsid w:val="348D45D9"/>
     <w:multiLevelType w:val="multilevel"/>
     <w:tmpl w:val="CCA0BE24"/>
@@ -4249,7 +4251,7 @@
       </w:rPr>
     </w:lvl>
   </w:abstractNum>
-  <w:abstractNum w:abstractNumId="4" w15:restartNumberingAfterBreak="0">
+  <w:abstractNum w:abstractNumId="4">
     <w:nsid w:val="7962682A"/>
     <w:multiLevelType w:val="multilevel"/>
     <w:tmpl w:val="E5848DE0"/>
@@ -4381,7 +4383,7 @@
 </file>
 
 <file path=word/styles.xml><?xml version="1.0" encoding="utf-8"?>
-<w:styles xmlns:mc="http://schemas.openxmlformats.org/markup-compatibility/2006" xmlns:r="http://schemas.openxmlformats.org/officeDocument/2006/relationships" xmlns:w="http://schemas.openxmlformats.org/wordprocessingml/2006/main" xmlns:w14="http://schemas.microsoft.com/office/word/2010/wordml" xmlns:w15="http://schemas.microsoft.com/office/word/2012/wordml" xmlns:w16cid="http://schemas.microsoft.com/office/word/2016/wordml/cid" xmlns:w16se="http://schemas.microsoft.com/office/word/2015/wordml/symex" mc:Ignorable="w14 w15 w16se w16cid">
+<w:styles xmlns:r="http://schemas.openxmlformats.org/officeDocument/2006/relationships" xmlns:w="http://schemas.openxmlformats.org/wordprocessingml/2006/main">
   <w:docDefaults>
     <w:rPrDefault>
       <w:rPr>
@@ -4397,387 +4399,149 @@
       </w:pPr>
     </w:pPrDefault>
   </w:docDefaults>
-  <w:latentStyles w:defLockedState="0" w:defUIPriority="99" w:defSemiHidden="0" w:defUnhideWhenUsed="0" w:defQFormat="0" w:count="376">
-    <w:lsdException w:name="Normal" w:uiPriority="0" w:qFormat="1"/>
-    <w:lsdException w:name="heading 1" w:uiPriority="9" w:qFormat="1"/>
-    <w:lsdException w:name="heading 2" w:semiHidden="1" w:uiPriority="9" w:unhideWhenUsed="1" w:qFormat="1"/>
-    <w:lsdException w:name="heading 3" w:semiHidden="1" w:uiPriority="9" w:unhideWhenUsed="1" w:qFormat="1"/>
-    <w:lsdException w:name="heading 4" w:semiHidden="1" w:uiPriority="9" w:unhideWhenUsed="1" w:qFormat="1"/>
-    <w:lsdException w:name="heading 5" w:semiHidden="1" w:uiPriority="9" w:unhideWhenUsed="1" w:qFormat="1"/>
-    <w:lsdException w:name="heading 6" w:semiHidden="1" w:uiPriority="9" w:unhideWhenUsed="1" w:qFormat="1"/>
-    <w:lsdException w:name="heading 7" w:semiHidden="1" w:uiPriority="9" w:unhideWhenUsed="1" w:qFormat="1"/>
-    <w:lsdException w:name="heading 8" w:semiHidden="1" w:uiPriority="9" w:unhideWhenUsed="1" w:qFormat="1"/>
-    <w:lsdException w:name="heading 9" w:semiHidden="1" w:uiPriority="9" w:unhideWhenUsed="1" w:qFormat="1"/>
-    <w:lsdException w:name="index 1" w:semiHidden="1" w:unhideWhenUsed="1"/>
-    <w:lsdException w:name="index 2" w:semiHidden="1" w:unhideWhenUsed="1"/>
-    <w:lsdException w:name="index 3" w:semiHidden="1" w:unhideWhenUsed="1"/>
-    <w:lsdException w:name="index 4" w:semiHidden="1" w:unhideWhenUsed="1"/>
-    <w:lsdException w:name="index 5" w:semiHidden="1" w:unhideWhenUsed="1"/>
-    <w:lsdException w:name="index 6" w:semiHidden="1" w:unhideWhenUsed="1"/>
-    <w:lsdException w:name="index 7" w:semiHidden="1" w:unhideWhenUsed="1"/>
-    <w:lsdException w:name="index 8" w:semiHidden="1" w:unhideWhenUsed="1"/>
-    <w:lsdException w:name="index 9" w:semiHidden="1" w:unhideWhenUsed="1"/>
-    <w:lsdException w:name="toc 1" w:semiHidden="1" w:uiPriority="39" w:unhideWhenUsed="1"/>
-    <w:lsdException w:name="toc 2" w:semiHidden="1" w:uiPriority="39" w:unhideWhenUsed="1"/>
-    <w:lsdException w:name="toc 3" w:semiHidden="1" w:uiPriority="39" w:unhideWhenUsed="1"/>
-    <w:lsdException w:name="toc 4" w:semiHidden="1" w:uiPriority="39" w:unhideWhenUsed="1"/>
-    <w:lsdException w:name="toc 5" w:semiHidden="1" w:uiPriority="39" w:unhideWhenUsed="1"/>
-    <w:lsdException w:name="toc 6" w:semiHidden="1" w:uiPriority="39" w:unhideWhenUsed="1"/>
-    <w:lsdException w:name="toc 7" w:semiHidden="1" w:uiPriority="39" w:unhideWhenUsed="1"/>
-    <w:lsdException w:name="toc 8" w:semiHidden="1" w:uiPriority="39" w:unhideWhenUsed="1"/>
-    <w:lsdException w:name="toc 9" w:semiHidden="1" w:uiPriority="39" w:unhideWhenUsed="1"/>
-    <w:lsdException w:name="Normal Indent" w:semiHidden="1" w:unhideWhenUsed="1"/>
-    <w:lsdException w:name="footnote text" w:semiHidden="1" w:unhideWhenUsed="1"/>
-    <w:lsdException w:name="annotation text" w:semiHidden="1" w:unhideWhenUsed="1"/>
-    <w:lsdException w:name="header" w:semiHidden="1" w:unhideWhenUsed="1"/>
-    <w:lsdException w:name="footer" w:semiHidden="1" w:unhideWhenUsed="1"/>
-    <w:lsdException w:name="index heading" w:semiHidden="1" w:unhideWhenUsed="1"/>
-    <w:lsdException w:name="caption" w:semiHidden="1" w:uiPriority="35" w:unhideWhenUsed="1" w:qFormat="1"/>
-    <w:lsdException w:name="table of figures" w:semiHidden="1" w:unhideWhenUsed="1"/>
-    <w:lsdException w:name="envelope address" w:semiHidden="1" w:unhideWhenUsed="1"/>
-    <w:lsdException w:name="envelope return" w:semiHidden="1" w:unhideWhenUsed="1"/>
-    <w:lsdException w:name="footnote reference" w:semiHidden="1" w:unhideWhenUsed="1"/>
-    <w:lsdException w:name="annotation reference" w:semiHidden="1" w:unhideWhenUsed="1"/>
-    <w:lsdException w:name="line number" w:semiHidden="1" w:unhideWhenUsed="1"/>
-    <w:lsdException w:name="page number" w:semiHidden="1" w:unhideWhenUsed="1"/>
-    <w:lsdException w:name="endnote reference" w:semiHidden="1" w:unhideWhenUsed="1"/>
-    <w:lsdException w:name="endnote text" w:semiHidden="1" w:unhideWhenUsed="1"/>
-    <w:lsdException w:name="table of authorities" w:semiHidden="1" w:unhideWhenUsed="1"/>
-    <w:lsdException w:name="macro" w:semiHidden="1" w:unhideWhenUsed="1"/>
-    <w:lsdException w:name="toa heading" w:semiHidden="1" w:unhideWhenUsed="1"/>
-    <w:lsdException w:name="List" w:semiHidden="1" w:unhideWhenUsed="1"/>
-    <w:lsdException w:name="List Bullet" w:semiHidden="1" w:unhideWhenUsed="1"/>
-    <w:lsdException w:name="List Number" w:semiHidden="1" w:unhideWhenUsed="1"/>
-    <w:lsdException w:name="List 2" w:semiHidden="1" w:unhideWhenUsed="1"/>
-    <w:lsdException w:name="List 3" w:semiHidden="1" w:unhideWhenUsed="1"/>
-    <w:lsdException w:name="List 4" w:semiHidden="1" w:unhideWhenUsed="1"/>
-    <w:lsdException w:name="List 5" w:semiHidden="1" w:unhideWhenUsed="1"/>
-    <w:lsdException w:name="List Bullet 2" w:semiHidden="1" w:unhideWhenUsed="1"/>
-    <w:lsdException w:name="List Bullet 3" w:semiHidden="1" w:unhideWhenUsed="1"/>
-    <w:lsdException w:name="List Bullet 4" w:semiHidden="1" w:unhideWhenUsed="1"/>
-    <w:lsdException w:name="List Bullet 5" w:semiHidden="1" w:unhideWhenUsed="1"/>
-    <w:lsdException w:name="List Number 2" w:semiHidden="1" w:unhideWhenUsed="1"/>
-    <w:lsdException w:name="List Number 3" w:semiHidden="1" w:unhideWhenUsed="1"/>
-    <w:lsdException w:name="List Number 4" w:semiHidden="1" w:unhideWhenUsed="1"/>
-    <w:lsdException w:name="List Number 5" w:semiHidden="1" w:unhideWhenUsed="1"/>
-    <w:lsdException w:name="Title" w:uiPriority="10" w:qFormat="1"/>
-    <w:lsdException w:name="Closing" w:semiHidden="1" w:unhideWhenUsed="1"/>
-    <w:lsdException w:name="Signature" w:semiHidden="1" w:unhideWhenUsed="1"/>
-    <w:lsdException w:name="Default Paragraph Font" w:semiHidden="1" w:uiPriority="1" w:unhideWhenUsed="1"/>
-    <w:lsdException w:name="Body Text" w:semiHidden="1" w:unhideWhenUsed="1"/>
-    <w:lsdException w:name="Body Text Indent" w:semiHidden="1" w:unhideWhenUsed="1"/>
-    <w:lsdException w:name="List Continue" w:semiHidden="1" w:unhideWhenUsed="1"/>
-    <w:lsdException w:name="List Continue 2" w:semiHidden="1" w:unhideWhenUsed="1"/>
-    <w:lsdException w:name="List Continue 3" w:semiHidden="1" w:unhideWhenUsed="1"/>
-    <w:lsdException w:name="List Continue 4" w:semiHidden="1" w:unhideWhenUsed="1"/>
-    <w:lsdException w:name="List Continue 5" w:semiHidden="1" w:unhideWhenUsed="1"/>
-    <w:lsdException w:name="Message Header" w:semiHidden="1" w:unhideWhenUsed="1"/>
-    <w:lsdException w:name="Subtitle" w:uiPriority="11" w:qFormat="1"/>
-    <w:lsdException w:name="Salutation" w:semiHidden="1" w:unhideWhenUsed="1"/>
-    <w:lsdException w:name="Date" w:semiHidden="1" w:unhideWhenUsed="1"/>
-    <w:lsdException w:name="Body Text First Indent" w:semiHidden="1" w:unhideWhenUsed="1"/>
-    <w:lsdException w:name="Body Text First Indent 2" w:semiHidden="1" w:unhideWhenUsed="1"/>
-    <w:lsdException w:name="Note Heading" w:semiHidden="1" w:unhideWhenUsed="1"/>
-    <w:lsdException w:name="Body Text 2" w:semiHidden="1" w:unhideWhenUsed="1"/>
-    <w:lsdException w:name="Body Text 3" w:semiHidden="1" w:unhideWhenUsed="1"/>
-    <w:lsdException w:name="Body Text Indent 2" w:semiHidden="1" w:unhideWhenUsed="1"/>
-    <w:lsdException w:name="Body Text Indent 3" w:semiHidden="1" w:unhideWhenUsed="1"/>
-    <w:lsdException w:name="Block Text" w:semiHidden="1" w:unhideWhenUsed="1"/>
-    <w:lsdException w:name="Hyperlink" w:semiHidden="1" w:unhideWhenUsed="1"/>
-    <w:lsdException w:name="FollowedHyperlink" w:semiHidden="1" w:unhideWhenUsed="1"/>
-    <w:lsdException w:name="Strong" w:uiPriority="22" w:qFormat="1"/>
-    <w:lsdException w:name="Emphasis" w:uiPriority="20" w:qFormat="1"/>
-    <w:lsdException w:name="Document Map" w:semiHidden="1" w:unhideWhenUsed="1"/>
-    <w:lsdException w:name="Plain Text" w:semiHidden="1" w:unhideWhenUsed="1"/>
-    <w:lsdException w:name="E-mail Signature" w:semiHidden="1" w:unhideWhenUsed="1"/>
-    <w:lsdException w:name="HTML Top of Form" w:semiHidden="1" w:unhideWhenUsed="1"/>
-    <w:lsdException w:name="HTML Bottom of Form" w:semiHidden="1" w:unhideWhenUsed="1"/>
-    <w:lsdException w:name="Normal (Web)" w:semiHidden="1" w:unhideWhenUsed="1"/>
-    <w:lsdException w:name="HTML Acronym" w:semiHidden="1" w:unhideWhenUsed="1"/>
-    <w:lsdException w:name="HTML Address" w:semiHidden="1" w:unhideWhenUsed="1"/>
-    <w:lsdException w:name="HTML Cite" w:semiHidden="1" w:unhideWhenUsed="1"/>
-    <w:lsdException w:name="HTML Code" w:semiHidden="1" w:unhideWhenUsed="1"/>
-    <w:lsdException w:name="HTML Definition" w:semiHidden="1" w:unhideWhenUsed="1"/>
-    <w:lsdException w:name="HTML Keyboard" w:semiHidden="1" w:unhideWhenUsed="1"/>
-    <w:lsdException w:name="HTML Preformatted" w:semiHidden="1" w:unhideWhenUsed="1"/>
-    <w:lsdException w:name="HTML Sample" w:semiHidden="1" w:unhideWhenUsed="1"/>
-    <w:lsdException w:name="HTML Typewriter" w:semiHidden="1" w:unhideWhenUsed="1"/>
-    <w:lsdException w:name="HTML Variable" w:semiHidden="1" w:unhideWhenUsed="1"/>
-    <w:lsdException w:name="Normal Table" w:semiHidden="1" w:unhideWhenUsed="1"/>
-    <w:lsdException w:name="annotation subject" w:semiHidden="1" w:unhideWhenUsed="1"/>
-    <w:lsdException w:name="No List" w:semiHidden="1" w:unhideWhenUsed="1"/>
-    <w:lsdException w:name="Outline List 1" w:semiHidden="1" w:unhideWhenUsed="1"/>
-    <w:lsdException w:name="Outline List 2" w:semiHidden="1" w:unhideWhenUsed="1"/>
-    <w:lsdException w:name="Outline List 3" w:semiHidden="1" w:unhideWhenUsed="1"/>
-    <w:lsdException w:name="Table Simple 1" w:semiHidden="1" w:unhideWhenUsed="1"/>
-    <w:lsdException w:name="Table Simple 2" w:semiHidden="1" w:unhideWhenUsed="1"/>
-    <w:lsdException w:name="Table Simple 3" w:semiHidden="1" w:unhideWhenUsed="1"/>
-    <w:lsdException w:name="Table Classic 1" w:semiHidden="1" w:unhideWhenUsed="1"/>
-    <w:lsdException w:name="Table Classic 2" w:semiHidden="1" w:unhideWhenUsed="1"/>
-    <w:lsdException w:name="Table Classic 3" w:semiHidden="1" w:unhideWhenUsed="1"/>
-    <w:lsdException w:name="Table Classic 4" w:semiHidden="1" w:unhideWhenUsed="1"/>
-    <w:lsdException w:name="Table Colorful 1" w:semiHidden="1" w:unhideWhenUsed="1"/>
-    <w:lsdException w:name="Table Colorful 2" w:semiHidden="1" w:unhideWhenUsed="1"/>
-    <w:lsdException w:name="Table Colorful 3" w:semiHidden="1" w:unhideWhenUsed="1"/>
-    <w:lsdException w:name="Table Columns 1" w:semiHidden="1" w:unhideWhenUsed="1"/>
-    <w:lsdException w:name="Table Columns 2" w:semiHidden="1" w:unhideWhenUsed="1"/>
-    <w:lsdException w:name="Table Columns 3" w:semiHidden="1" w:unhideWhenUsed="1"/>
-    <w:lsdException w:name="Table Columns 4" w:semiHidden="1" w:unhideWhenUsed="1"/>
-    <w:lsdException w:name="Table Columns 5" w:semiHidden="1" w:unhideWhenUsed="1"/>
-    <w:lsdException w:name="Table Grid 1" w:semiHidden="1" w:unhideWhenUsed="1"/>
-    <w:lsdException w:name="Table Grid 2" w:semiHidden="1" w:unhideWhenUsed="1"/>
-    <w:lsdException w:name="Table Grid 3" w:semiHidden="1" w:unhideWhenUsed="1"/>
-    <w:lsdException w:name="Table Grid 4" w:semiHidden="1" w:unhideWhenUsed="1"/>
-    <w:lsdException w:name="Table Grid 5" w:semiHidden="1" w:unhideWhenUsed="1"/>
-    <w:lsdException w:name="Table Grid 6" w:semiHidden="1" w:unhideWhenUsed="1"/>
-    <w:lsdException w:name="Table Grid 7" w:semiHidden="1" w:unhideWhenUsed="1"/>
-    <w:lsdException w:name="Table Grid 8" w:semiHidden="1" w:unhideWhenUsed="1"/>
-    <w:lsdException w:name="Table List 1" w:semiHidden="1" w:unhideWhenUsed="1"/>
-    <w:lsdException w:name="Table List 2" w:semiHidden="1" w:unhideWhenUsed="1"/>
-    <w:lsdException w:name="Table List 3" w:semiHidden="1" w:unhideWhenUsed="1"/>
-    <w:lsdException w:name="Table List 4" w:semiHidden="1" w:unhideWhenUsed="1"/>
-    <w:lsdException w:name="Table List 5" w:semiHidden="1" w:unhideWhenUsed="1"/>
-    <w:lsdException w:name="Table List 6" w:semiHidden="1" w:unhideWhenUsed="1"/>
-    <w:lsdException w:name="Table List 7" w:semiHidden="1" w:unhideWhenUsed="1"/>
-    <w:lsdException w:name="Table List 8" w:semiHidden="1" w:unhideWhenUsed="1"/>
-    <w:lsdException w:name="Table 3D effects 1" w:semiHidden="1" w:unhideWhenUsed="1"/>
-    <w:lsdException w:name="Table 3D effects 2" w:semiHidden="1" w:unhideWhenUsed="1"/>
-    <w:lsdException w:name="Table 3D effects 3" w:semiHidden="1" w:unhideWhenUsed="1"/>
-    <w:lsdException w:name="Table Contemporary" w:semiHidden="1" w:unhideWhenUsed="1"/>
-    <w:lsdException w:name="Table Elegant" w:semiHidden="1" w:unhideWhenUsed="1"/>
-    <w:lsdException w:name="Table Professional" w:semiHidden="1" w:unhideWhenUsed="1"/>
-    <w:lsdException w:name="Table Subtle 1" w:semiHidden="1" w:unhideWhenUsed="1"/>
-    <w:lsdException w:name="Table Subtle 2" w:semiHidden="1" w:unhideWhenUsed="1"/>
-    <w:lsdException w:name="Table Web 1" w:semiHidden="1" w:unhideWhenUsed="1"/>
-    <w:lsdException w:name="Table Web 2" w:semiHidden="1" w:unhideWhenUsed="1"/>
-    <w:lsdException w:name="Table Web 3" w:semiHidden="1" w:unhideWhenUsed="1"/>
-    <w:lsdException w:name="Balloon Text" w:semiHidden="1" w:unhideWhenUsed="1"/>
-    <w:lsdException w:name="Table Grid" w:uiPriority="39"/>
-    <w:lsdException w:name="Table Theme" w:semiHidden="1" w:unhideWhenUsed="1"/>
-    <w:lsdException w:name="Placeholder Text" w:semiHidden="1"/>
-    <w:lsdException w:name="No Spacing" w:uiPriority="1" w:qFormat="1"/>
-    <w:lsdException w:name="Light Shading" w:uiPriority="60"/>
-    <w:lsdException w:name="Light List" w:uiPriority="61"/>
-    <w:lsdException w:name="Light Grid" w:uiPriority="62"/>
-    <w:lsdException w:name="Medium Shading 1" w:uiPriority="63"/>
-    <w:lsdException w:name="Medium Shading 2" w:uiPriority="64"/>
-    <w:lsdException w:name="Medium List 1" w:uiPriority="65"/>
-    <w:lsdException w:name="Medium List 2" w:uiPriority="66"/>
-    <w:lsdException w:name="Medium Grid 1" w:uiPriority="67"/>
-    <w:lsdException w:name="Medium Grid 2" w:uiPriority="68"/>
-    <w:lsdException w:name="Medium Grid 3" w:uiPriority="69"/>
-    <w:lsdException w:name="Dark List" w:uiPriority="70"/>
-    <w:lsdException w:name="Colorful Shading" w:uiPriority="71"/>
-    <w:lsdException w:name="Colorful List" w:uiPriority="72"/>
-    <w:lsdException w:name="Colorful Grid" w:uiPriority="73"/>
-    <w:lsdException w:name="Light Shading Accent 1" w:uiPriority="60"/>
-    <w:lsdException w:name="Light List Accent 1" w:uiPriority="61"/>
-    <w:lsdException w:name="Light Grid Accent 1" w:uiPriority="62"/>
-    <w:lsdException w:name="Medium Shading 1 Accent 1" w:uiPriority="63"/>
-    <w:lsdException w:name="Medium Shading 2 Accent 1" w:uiPriority="64"/>
-    <w:lsdException w:name="Medium List 1 Accent 1" w:uiPriority="65"/>
-    <w:lsdException w:name="Revision" w:semiHidden="1"/>
-    <w:lsdException w:name="List Paragraph" w:uiPriority="34" w:qFormat="1"/>
-    <w:lsdException w:name="Quote" w:uiPriority="29" w:qFormat="1"/>
-    <w:lsdException w:name="Intense Quote" w:uiPriority="30" w:qFormat="1"/>
-    <w:lsdException w:name="Medium List 2 Accent 1" w:uiPriority="66"/>
-    <w:lsdException w:name="Medium Grid 1 Accent 1" w:uiPriority="67"/>
-    <w:lsdException w:name="Medium Grid 2 Accent 1" w:uiPriority="68"/>
-    <w:lsdException w:name="Medium Grid 3 Accent 1" w:uiPriority="69"/>
-    <w:lsdException w:name="Dark List Accent 1" w:uiPriority="70"/>
-    <w:lsdException w:name="Colorful Shading Accent 1" w:uiPriority="71"/>
-    <w:lsdException w:name="Colorful List Accent 1" w:uiPriority="72"/>
-    <w:lsdException w:name="Colorful Grid Accent 1" w:uiPriority="73"/>
-    <w:lsdException w:name="Light Shading Accent 2" w:uiPriority="60"/>
-    <w:lsdException w:name="Light List Accent 2" w:uiPriority="61"/>
-    <w:lsdException w:name="Light Grid Accent 2" w:uiPriority="62"/>
-    <w:lsdException w:name="Medium Shading 1 Accent 2" w:uiPriority="63"/>
-    <w:lsdException w:name="Medium Shading 2 Accent 2" w:uiPriority="64"/>
-    <w:lsdException w:name="Medium List 1 Accent 2" w:uiPriority="65"/>
-    <w:lsdException w:name="Medium List 2 Accent 2" w:uiPriority="66"/>
-    <w:lsdException w:name="Medium Grid 1 Accent 2" w:uiPriority="67"/>
-    <w:lsdException w:name="Medium Grid 2 Accent 2" w:uiPriority="68"/>
-    <w:lsdException w:name="Medium Grid 3 Accent 2" w:uiPriority="69"/>
-    <w:lsdException w:name="Dark List Accent 2" w:uiPriority="70"/>
-    <w:lsdException w:name="Colorful Shading Accent 2" w:uiPriority="71"/>
-    <w:lsdException w:name="Colorful List Accent 2" w:uiPriority="72"/>
-    <w:lsdException w:name="Colorful Grid Accent 2" w:uiPriority="73"/>
-    <w:lsdException w:name="Light Shading Accent 3" w:uiPriority="60"/>
-    <w:lsdException w:name="Light List Accent 3" w:uiPriority="61"/>
-    <w:lsdException w:name="Light Grid Accent 3" w:uiPriority="62"/>
-    <w:lsdException w:name="Medium Shading 1 Accent 3" w:uiPriority="63"/>
-    <w:lsdException w:name="Medium Shading 2 Accent 3" w:uiPriority="64"/>
-    <w:lsdException w:name="Medium List 1 Accent 3" w:uiPriority="65"/>
-    <w:lsdException w:name="Medium List 2 Accent 3" w:uiPriority="66"/>
-    <w:lsdException w:name="Medium Grid 1 Accent 3" w:uiPriority="67"/>
-    <w:lsdException w:name="Medium Grid 2 Accent 3" w:uiPriority="68"/>
-    <w:lsdException w:name="Medium Grid 3 Accent 3" w:uiPriority="69"/>
-    <w:lsdException w:name="Dark List Accent 3" w:uiPriority="70"/>
-    <w:lsdException w:name="Colorful Shading Accent 3" w:uiPriority="71"/>
-    <w:lsdException w:name="Colorful List Accent 3" w:uiPriority="72"/>
-    <w:lsdException w:name="Colorful Grid Accent 3" w:uiPriority="73"/>
-    <w:lsdException w:name="Light Shading Accent 4" w:uiPriority="60"/>
-    <w:lsdException w:name="Light List Accent 4" w:uiPriority="61"/>
-    <w:lsdException w:name="Light Grid Accent 4" w:uiPriority="62"/>
-    <w:lsdException w:name="Medium Shading 1 Accent 4" w:uiPriority="63"/>
-    <w:lsdException w:name="Medium Shading 2 Accent 4" w:uiPriority="64"/>
-    <w:lsdException w:name="Medium List 1 Accent 4" w:uiPriority="65"/>
-    <w:lsdException w:name="Medium List 2 Accent 4" w:uiPriority="66"/>
-    <w:lsdException w:name="Medium Grid 1 Accent 4" w:uiPriority="67"/>
-    <w:lsdException w:name="Medium Grid 2 Accent 4" w:uiPriority="68"/>
-    <w:lsdException w:name="Medium Grid 3 Accent 4" w:uiPriority="69"/>
-    <w:lsdException w:name="Dark List Accent 4" w:uiPriority="70"/>
-    <w:lsdException w:name="Colorful Shading Accent 4" w:uiPriority="71"/>
-    <w:lsdException w:name="Colorful List Accent 4" w:uiPriority="72"/>
-    <w:lsdException w:name="Colorful Grid Accent 4" w:uiPriority="73"/>
-    <w:lsdException w:name="Light Shading Accent 5" w:uiPriority="60"/>
-    <w:lsdException w:name="Light List Accent 5" w:uiPriority="61"/>
-    <w:lsdException w:name="Light Grid Accent 5" w:uiPriority="62"/>
-    <w:lsdException w:name="Medium Shading 1 Accent 5" w:uiPriority="63"/>
-    <w:lsdException w:name="Medium Shading 2 Accent 5" w:uiPriority="64"/>
-    <w:lsdException w:name="Medium List 1 Accent 5" w:uiPriority="65"/>
-    <w:lsdException w:name="Medium List 2 Accent 5" w:uiPriority="66"/>
-    <w:lsdException w:name="Medium Grid 1 Accent 5" w:uiPriority="67"/>
-    <w:lsdException w:name="Medium Grid 2 Accent 5" w:uiPriority="68"/>
-    <w:lsdException w:name="Medium Grid 3 Accent 5" w:uiPriority="69"/>
-    <w:lsdException w:name="Dark List Accent 5" w:uiPriority="70"/>
-    <w:lsdException w:name="Colorful Shading Accent 5" w:uiPriority="71"/>
-    <w:lsdException w:name="Colorful List Accent 5" w:uiPriority="72"/>
-    <w:lsdException w:name="Colorful Grid Accent 5" w:uiPriority="73"/>
-    <w:lsdException w:name="Light Shading Accent 6" w:uiPriority="60"/>
-    <w:lsdException w:name="Light List Accent 6" w:uiPriority="61"/>
-    <w:lsdException w:name="Light Grid Accent 6" w:uiPriority="62"/>
-    <w:lsdException w:name="Medium Shading 1 Accent 6" w:uiPriority="63"/>
-    <w:lsdException w:name="Medium Shading 2 Accent 6" w:uiPriority="64"/>
-    <w:lsdException w:name="Medium List 1 Accent 6" w:uiPriority="65"/>
-    <w:lsdException w:name="Medium List 2 Accent 6" w:uiPriority="66"/>
-    <w:lsdException w:name="Medium Grid 1 Accent 6" w:uiPriority="67"/>
-    <w:lsdException w:name="Medium Grid 2 Accent 6" w:uiPriority="68"/>
-    <w:lsdException w:name="Medium Grid 3 Accent 6" w:uiPriority="69"/>
-    <w:lsdException w:name="Dark List Accent 6" w:uiPriority="70"/>
-    <w:lsdException w:name="Colorful Shading Accent 6" w:uiPriority="71"/>
-    <w:lsdException w:name="Colorful List Accent 6" w:uiPriority="72"/>
-    <w:lsdException w:name="Colorful Grid Accent 6" w:uiPriority="73"/>
-    <w:lsdException w:name="Subtle Emphasis" w:uiPriority="19" w:qFormat="1"/>
-    <w:lsdException w:name="Intense Emphasis" w:uiPriority="21" w:qFormat="1"/>
-    <w:lsdException w:name="Subtle Reference" w:uiPriority="31" w:qFormat="1"/>
-    <w:lsdException w:name="Intense Reference" w:uiPriority="32" w:qFormat="1"/>
-    <w:lsdException w:name="Book Title" w:uiPriority="33" w:qFormat="1"/>
-    <w:lsdException w:name="Bibliography" w:semiHidden="1" w:uiPriority="37" w:unhideWhenUsed="1"/>
-    <w:lsdException w:name="TOC Heading" w:semiHidden="1" w:uiPriority="39" w:unhideWhenUsed="1" w:qFormat="1"/>
-    <w:lsdException w:name="Plain Table 1" w:uiPriority="41"/>
-    <w:lsdException w:name="Plain Table 2" w:uiPriority="42"/>
-    <w:lsdException w:name="Plain Table 3" w:uiPriority="43"/>
-    <w:lsdException w:name="Plain Table 4" w:uiPriority="44"/>
-    <w:lsdException w:name="Plain Table 5" w:uiPriority="45"/>
-    <w:lsdException w:name="Grid Table Light" w:uiPriority="40"/>
-    <w:lsdException w:name="Grid Table 1 Light" w:uiPriority="46"/>
-    <w:lsdException w:name="Grid Table 2" w:uiPriority="47"/>
-    <w:lsdException w:name="Grid Table 3" w:uiPriority="48"/>
-    <w:lsdException w:name="Grid Table 4" w:uiPriority="49"/>
-    <w:lsdException w:name="Grid Table 5 Dark" w:uiPriority="50"/>
-    <w:lsdException w:name="Grid Table 6 Colorful" w:uiPriority="51"/>
-    <w:lsdException w:name="Grid Table 7 Colorful" w:uiPriority="52"/>
-    <w:lsdException w:name="Grid Table 1 Light Accent 1" w:uiPriority="46"/>
-    <w:lsdException w:name="Grid Table 2 Accent 1" w:uiPriority="47"/>
-    <w:lsdException w:name="Grid Table 3 Accent 1" w:uiPriority="48"/>
-    <w:lsdException w:name="Grid Table 4 Accent 1" w:uiPriority="49"/>
-    <w:lsdException w:name="Grid Table 5 Dark Accent 1" w:uiPriority="50"/>
-    <w:lsdException w:name="Grid Table 6 Colorful Accent 1" w:uiPriority="51"/>
-    <w:lsdException w:name="Grid Table 7 Colorful Accent 1" w:uiPriority="52"/>
-    <w:lsdException w:name="Grid Table 1 Light Accent 2" w:uiPriority="46"/>
-    <w:lsdException w:name="Grid Table 2 Accent 2" w:uiPriority="47"/>
-    <w:lsdException w:name="Grid Table 3 Accent 2" w:uiPriority="48"/>
-    <w:lsdException w:name="Grid Table 4 Accent 2" w:uiPriority="49"/>
-    <w:lsdException w:name="Grid Table 5 Dark Accent 2" w:uiPriority="50"/>
-    <w:lsdException w:name="Grid Table 6 Colorful Accent 2" w:uiPriority="51"/>
-    <w:lsdException w:name="Grid Table 7 Colorful Accent 2" w:uiPriority="52"/>
-    <w:lsdException w:name="Grid Table 1 Light Accent 3" w:uiPriority="46"/>
-    <w:lsdException w:name="Grid Table 2 Accent 3" w:uiPriority="47"/>
-    <w:lsdException w:name="Grid Table 3 Accent 3" w:uiPriority="48"/>
-    <w:lsdException w:name="Grid Table 4 Accent 3" w:uiPriority="49"/>
-    <w:lsdException w:name="Grid Table 5 Dark Accent 3" w:uiPriority="50"/>
-    <w:lsdException w:name="Grid Table 6 Colorful Accent 3" w:uiPriority="51"/>
-    <w:lsdException w:name="Grid Table 7 Colorful Accent 3" w:uiPriority="52"/>
-    <w:lsdException w:name="Grid Table 1 Light Accent 4" w:uiPriority="46"/>
-    <w:lsdException w:name="Grid Table 2 Accent 4" w:uiPriority="47"/>
-    <w:lsdException w:name="Grid Table 3 Accent 4" w:uiPriority="48"/>
-    <w:lsdException w:name="Grid Table 4 Accent 4" w:uiPriority="49"/>
-    <w:lsdException w:name="Grid Table 5 Dark Accent 4" w:uiPriority="50"/>
-    <w:lsdException w:name="Grid Table 6 Colorful Accent 4" w:uiPriority="51"/>
-    <w:lsdException w:name="Grid Table 7 Colorful Accent 4" w:uiPriority="52"/>
-    <w:lsdException w:name="Grid Table 1 Light Accent 5" w:uiPriority="46"/>
-    <w:lsdException w:name="Grid Table 2 Accent 5" w:uiPriority="47"/>
-    <w:lsdException w:name="Grid Table 3 Accent 5" w:uiPriority="48"/>
-    <w:lsdException w:name="Grid Table 4 Accent 5" w:uiPriority="49"/>
-    <w:lsdException w:name="Grid Table 5 Dark Accent 5" w:uiPriority="50"/>
-    <w:lsdException w:name="Grid Table 6 Colorful Accent 5" w:uiPriority="51"/>
-    <w:lsdException w:name="Grid Table 7 Colorful Accent 5" w:uiPriority="52"/>
-    <w:lsdException w:name="Grid Table 1 Light Accent 6" w:uiPriority="46"/>
-    <w:lsdException w:name="Grid Table 2 Accent 6" w:uiPriority="47"/>
-    <w:lsdException w:name="Grid Table 3 Accent 6" w:uiPriority="48"/>
-    <w:lsdException w:name="Grid Table 4 Accent 6" w:uiPriority="49"/>
-    <w:lsdException w:name="Grid Table 5 Dark Accent 6" w:uiPriority="50"/>
-    <w:lsdException w:name="Grid Table 6 Colorful Accent 6" w:uiPriority="51"/>
-    <w:lsdException w:name="Grid Table 7 Colorful Accent 6" w:uiPriority="52"/>
-    <w:lsdException w:name="List Table 1 Light" w:uiPriority="46"/>
-    <w:lsdException w:name="List Table 2" w:uiPriority="47"/>
-    <w:lsdException w:name="List Table 3" w:uiPriority="48"/>
-    <w:lsdException w:name="List Table 4" w:uiPriority="49"/>
-    <w:lsdException w:name="List Table 5 Dark" w:uiPriority="50"/>
-    <w:lsdException w:name="List Table 6 Colorful" w:uiPriority="51"/>
-    <w:lsdException w:name="List Table 7 Colorful" w:uiPriority="52"/>
-    <w:lsdException w:name="List Table 1 Light Accent 1" w:uiPriority="46"/>
-    <w:lsdException w:name="List Table 2 Accent 1" w:uiPriority="47"/>
-    <w:lsdException w:name="List Table 3 Accent 1" w:uiPriority="48"/>
-    <w:lsdException w:name="List Table 4 Accent 1" w:uiPriority="49"/>
-    <w:lsdException w:name="List Table 5 Dark Accent 1" w:uiPriority="50"/>
-    <w:lsdException w:name="List Table 6 Colorful Accent 1" w:uiPriority="51"/>
-    <w:lsdException w:name="List Table 7 Colorful Accent 1" w:uiPriority="52"/>
-    <w:lsdException w:name="List Table 1 Light Accent 2" w:uiPriority="46"/>
-    <w:lsdException w:name="List Table 2 Accent 2" w:uiPriority="47"/>
-    <w:lsdException w:name="List Table 3 Accent 2" w:uiPriority="48"/>
-    <w:lsdException w:name="List Table 4 Accent 2" w:uiPriority="49"/>
-    <w:lsdException w:name="List Table 5 Dark Accent 2" w:uiPriority="50"/>
-    <w:lsdException w:name="List Table 6 Colorful Accent 2" w:uiPriority="51"/>
-    <w:lsdException w:name="List Table 7 Colorful Accent 2" w:uiPriority="52"/>
-    <w:lsdException w:name="List Table 1 Light Accent 3" w:uiPriority="46"/>
-    <w:lsdException w:name="List Table 2 Accent 3" w:uiPriority="47"/>
-    <w:lsdException w:name="List Table 3 Accent 3" w:uiPriority="48"/>
-    <w:lsdException w:name="List Table 4 Accent 3" w:uiPriority="49"/>
-    <w:lsdException w:name="List Table 5 Dark Accent 3" w:uiPriority="50"/>
-    <w:lsdException w:name="List Table 6 Colorful Accent 3" w:uiPriority="51"/>
-    <w:lsdException w:name="List Table 7 Colorful Accent 3" w:uiPriority="52"/>
-    <w:lsdException w:name="List Table 1 Light Accent 4" w:uiPriority="46"/>
-    <w:lsdException w:name="List Table 2 Accent 4" w:uiPriority="47"/>
-    <w:lsdException w:name="List Table 3 Accent 4" w:uiPriority="48"/>
-    <w:lsdException w:name="List Table 4 Accent 4" w:uiPriority="49"/>
-    <w:lsdException w:name="List Table 5 Dark Accent 4" w:uiPriority="50"/>
-    <w:lsdException w:name="List Table 6 Colorful Accent 4" w:uiPriority="51"/>
-    <w:lsdException w:name="List Table 7 Colorful Accent 4" w:uiPriority="52"/>
-    <w:lsdException w:name="List Table 1 Light Accent 5" w:uiPriority="46"/>
-    <w:lsdException w:name="List Table 2 Accent 5" w:uiPriority="47"/>
-    <w:lsdException w:name="List Table 3 Accent 5" w:uiPriority="48"/>
-    <w:lsdException w:name="List Table 4 Accent 5" w:uiPriority="49"/>
-    <w:lsdException w:name="List Table 5 Dark Accent 5" w:uiPriority="50"/>
-    <w:lsdException w:name="List Table 6 Colorful Accent 5" w:uiPriority="51"/>
-    <w:lsdException w:name="List Table 7 Colorful Accent 5" w:uiPriority="52"/>
-    <w:lsdException w:name="List Table 1 Light Accent 6" w:uiPriority="46"/>
-    <w:lsdException w:name="List Table 2 Accent 6" w:uiPriority="47"/>
-    <w:lsdException w:name="List Table 3 Accent 6" w:uiPriority="48"/>
-    <w:lsdException w:name="List Table 4 Accent 6" w:uiPriority="49"/>
-    <w:lsdException w:name="List Table 5 Dark Accent 6" w:uiPriority="50"/>
-    <w:lsdException w:name="List Table 6 Colorful Accent 6" w:uiPriority="51"/>
-    <w:lsdException w:name="List Table 7 Colorful Accent 6" w:uiPriority="52"/>
-    <w:lsdException w:name="Mention" w:semiHidden="1" w:unhideWhenUsed="1"/>
-    <w:lsdException w:name="Smart Hyperlink" w:semiHidden="1" w:unhideWhenUsed="1"/>
-    <w:lsdException w:name="Hashtag" w:semiHidden="1" w:unhideWhenUsed="1"/>
-    <w:lsdException w:name="Unresolved Mention" w:semiHidden="1" w:unhideWhenUsed="1"/>
-    <w:lsdException w:name="Smart Link" w:semiHidden="1" w:unhideWhenUsed="1"/>
+  <w:latentStyles w:defLockedState="0" w:defUIPriority="99" w:defSemiHidden="1" w:defUnhideWhenUsed="1" w:defQFormat="0" w:count="267">
+    <w:lsdException w:name="Normal" w:semiHidden="0" w:uiPriority="0" w:unhideWhenUsed="0" w:qFormat="1"/>
+    <w:lsdException w:name="heading 1" w:semiHidden="0" w:uiPriority="9" w:unhideWhenUsed="0" w:qFormat="1"/>
+    <w:lsdException w:name="heading 2" w:uiPriority="9" w:qFormat="1"/>
+    <w:lsdException w:name="heading 3" w:uiPriority="9" w:qFormat="1"/>
+    <w:lsdException w:name="heading 4" w:uiPriority="9" w:qFormat="1"/>
+    <w:lsdException w:name="heading 5" w:uiPriority="9" w:qFormat="1"/>
+    <w:lsdException w:name="heading 6" w:uiPriority="9" w:qFormat="1"/>
+    <w:lsdException w:name="heading 7" w:uiPriority="9" w:qFormat="1"/>
+    <w:lsdException w:name="heading 8" w:uiPriority="9" w:qFormat="1"/>
+    <w:lsdException w:name="heading 9" w:uiPriority="9" w:qFormat="1"/>
+    <w:lsdException w:name="toc 1" w:uiPriority="39"/>
+    <w:lsdException w:name="toc 2" w:uiPriority="39"/>
+    <w:lsdException w:name="toc 3" w:uiPriority="39"/>
+    <w:lsdException w:name="toc 4" w:uiPriority="39"/>
+    <w:lsdException w:name="toc 5" w:uiPriority="39"/>
+    <w:lsdException w:name="toc 6" w:uiPriority="39"/>
+    <w:lsdException w:name="toc 7" w:uiPriority="39"/>
+    <w:lsdException w:name="toc 8" w:uiPriority="39"/>
+    <w:lsdException w:name="toc 9" w:uiPriority="39"/>
+    <w:lsdException w:name="caption" w:uiPriority="35" w:qFormat="1"/>
+    <w:lsdException w:name="Title" w:semiHidden="0" w:uiPriority="10" w:unhideWhenUsed="0" w:qFormat="1"/>
+    <w:lsdException w:name="Default Paragraph Font" w:uiPriority="1"/>
+    <w:lsdException w:name="Subtitle" w:semiHidden="0" w:uiPriority="11" w:unhideWhenUsed="0" w:qFormat="1"/>
+    <w:lsdException w:name="Strong" w:semiHidden="0" w:uiPriority="22" w:unhideWhenUsed="0" w:qFormat="1"/>
+    <w:lsdException w:name="Emphasis" w:semiHidden="0" w:uiPriority="20" w:unhideWhenUsed="0" w:qFormat="1"/>
+    <w:lsdException w:name="Table Grid" w:semiHidden="0" w:uiPriority="39" w:unhideWhenUsed="0"/>
+    <w:lsdException w:name="Placeholder Text" w:unhideWhenUsed="0"/>
+    <w:lsdException w:name="No Spacing" w:semiHidden="0" w:uiPriority="1" w:unhideWhenUsed="0" w:qFormat="1"/>
+    <w:lsdException w:name="Light Shading" w:semiHidden="0" w:uiPriority="60" w:unhideWhenUsed="0"/>
+    <w:lsdException w:name="Light List" w:semiHidden="0" w:uiPriority="61" w:unhideWhenUsed="0"/>
+    <w:lsdException w:name="Light Grid" w:semiHidden="0" w:uiPriority="62" w:unhideWhenUsed="0"/>
+    <w:lsdException w:name="Medium Shading 1" w:semiHidden="0" w:uiPriority="63" w:unhideWhenUsed="0"/>
+    <w:lsdException w:name="Medium Shading 2" w:semiHidden="0" w:uiPriority="64" w:unhideWhenUsed="0"/>
+    <w:lsdException w:name="Medium List 1" w:semiHidden="0" w:uiPriority="65" w:unhideWhenUsed="0"/>
+    <w:lsdException w:name="Medium List 2" w:semiHidden="0" w:uiPriority="66" w:unhideWhenUsed="0"/>
+    <w:lsdException w:name="Medium Grid 1" w:semiHidden="0" w:uiPriority="67" w:unhideWhenUsed="0"/>
+    <w:lsdException w:name="Medium Grid 2" w:semiHidden="0" w:uiPriority="68" w:unhideWhenUsed="0"/>
+    <w:lsdException w:name="Medium Grid 3" w:semiHidden="0" w:uiPriority="69" w:unhideWhenUsed="0"/>
+    <w:lsdException w:name="Dark List" w:semiHidden="0" w:uiPriority="70" w:unhideWhenUsed="0"/>
+    <w:lsdException w:name="Colorful Shading" w:semiHidden="0" w:uiPriority="71" w:unhideWhenUsed="0"/>
+    <w:lsdException w:name="Colorful List" w:semiHidden="0" w:uiPriority="72" w:unhideWhenUsed="0"/>
+    <w:lsdException w:name="Colorful Grid" w:semiHidden="0" w:uiPriority="73" w:unhideWhenUsed="0"/>
+    <w:lsdException w:name="Light Shading Accent 1" w:semiHidden="0" w:uiPriority="60" w:unhideWhenUsed="0"/>
+    <w:lsdException w:name="Light List Accent 1" w:semiHidden="0" w:uiPriority="61" w:unhideWhenUsed="0"/>
+    <w:lsdException w:name="Light Grid Accent 1" w:semiHidden="0" w:uiPriority="62" w:unhideWhenUsed="0"/>
+    <w:lsdException w:name="Medium Shading 1 Accent 1" w:semiHidden="0" w:uiPriority="63" w:unhideWhenUsed="0"/>
+    <w:lsdException w:name="Medium Shading 2 Accent 1" w:semiHidden="0" w:uiPriority="64" w:unhideWhenUsed="0"/>
+    <w:lsdException w:name="Medium List 1 Accent 1" w:semiHidden="0" w:uiPriority="65" w:unhideWhenUsed="0"/>
+    <w:lsdException w:name="Revision" w:unhideWhenUsed="0"/>
+    <w:lsdException w:name="List Paragraph" w:semiHidden="0" w:uiPriority="34" w:unhideWhenUsed="0" w:qFormat="1"/>
+    <w:lsdException w:name="Quote" w:semiHidden="0" w:uiPriority="29" w:unhideWhenUsed="0" w:qFormat="1"/>
+    <w:lsdException w:name="Intense Quote" w:semiHidden="0" w:uiPriority="30" w:unhideWhenUsed="0" w:qFormat="1"/>
+    <w:lsdException w:name="Medium List 2 Accent 1" w:semiHidden="0" w:uiPriority="66" w:unhideWhenUsed="0"/>
+    <w:lsdException w:name="Medium Grid 1 Accent 1" w:semiHidden="0" w:uiPriority="67" w:unhideWhenUsed="0"/>
+    <w:lsdException w:name="Medium Grid 2 Accent 1" w:semiHidden="0" w:uiPriority="68" w:unhideWhenUsed="0"/>
+    <w:lsdException w:name="Medium Grid 3 Accent 1" w:semiHidden="0" w:uiPriority="69" w:unhideWhenUsed="0"/>
+    <w:lsdException w:name="Dark List Accent 1" w:semiHidden="0" w:uiPriority="70" w:unhideWhenUsed="0"/>
+    <w:lsdException w:name="Colorful Shading Accent 1" w:semiHidden="0" w:uiPriority="71" w:unhideWhenUsed="0"/>
+    <w:lsdException w:name="Colorful List Accent 1" w:semiHidden="0" w:uiPriority="72" w:unhideWhenUsed="0"/>
+    <w:lsdException w:name="Colorful Grid Accent 1" w:semiHidden="0" w:uiPriority="73" w:unhideWhenUsed="0"/>
+    <w:lsdException w:name="Light Shading Accent 2" w:semiHidden="0" w:uiPriority="60" w:unhideWhenUsed="0"/>
+    <w:lsdException w:name="Light List Accent 2" w:semiHidden="0" w:uiPriority="61" w:unhideWhenUsed="0"/>
+    <w:lsdException w:name="Light Grid Accent 2" w:semiHidden="0" w:uiPriority="62" w:unhideWhenUsed="0"/>
+    <w:lsdException w:name="Medium Shading 1 Accent 2" w:semiHidden="0" w:uiPriority="63" w:unhideWhenUsed="0"/>
+    <w:lsdException w:name="Medium Shading 2 Accent 2" w:semiHidden="0" w:uiPriority="64" w:unhideWhenUsed="0"/>
+    <w:lsdException w:name="Medium List 1 Accent 2" w:semiHidden="0" w:uiPriority="65" w:unhideWhenUsed="0"/>
+    <w:lsdException w:name="Medium List 2 Accent 2" w:semiHidden="0" w:uiPriority="66" w:unhideWhenUsed="0"/>
+    <w:lsdException w:name="Medium Grid 1 Accent 2" w:semiHidden="0" w:uiPriority="67" w:unhideWhenUsed="0"/>
+    <w:lsdException w:name="Medium Grid 2 Accent 2" w:semiHidden="0" w:uiPriority="68" w:unhideWhenUsed="0"/>
+    <w:lsdException w:name="Medium Grid 3 Accent 2" w:semiHidden="0" w:uiPriority="69" w:unhideWhenUsed="0"/>
+    <w:lsdException w:name="Dark List Accent 2" w:semiHidden="0" w:uiPriority="70" w:unhideWhenUsed="0"/>
+    <w:lsdException w:name="Colorful Shading Accent 2" w:semiHidden="0" w:uiPriority="71" w:unhideWhenUsed="0"/>
+    <w:lsdException w:name="Colorful List Accent 2" w:semiHidden="0" w:uiPriority="72" w:unhideWhenUsed="0"/>
+    <w:lsdException w:name="Colorful Grid Accent 2" w:semiHidden="0" w:uiPriority="73" w:unhideWhenUsed="0"/>
+    <w:lsdException w:name="Light Shading Accent 3" w:semiHidden="0" w:uiPriority="60" w:unhideWhenUsed="0"/>
+    <w:lsdException w:name="Light List Accent 3" w:semiHidden="0" w:uiPriority="61" w:unhideWhenUsed="0"/>
+    <w:lsdException w:name="Light Grid Accent 3" w:semiHidden="0" w:uiPriority="62" w:unhideWhenUsed="0"/>
+    <w:lsdException w:name="Medium Shading 1 Accent 3" w:semiHidden="0" w:uiPriority="63" w:unhideWhenUsed="0"/>
+    <w:lsdException w:name="Medium Shading 2 Accent 3" w:semiHidden="0" w:uiPriority="64" w:unhideWhenUsed="0"/>
+    <w:lsdException w:name="Medium List 1 Accent 3" w:semiHidden="0" w:uiPriority="65" w:unhideWhenUsed="0"/>
+    <w:lsdException w:name="Medium List 2 Accent 3" w:semiHidden="0" w:uiPriority="66" w:unhideWhenUsed="0"/>
+    <w:lsdException w:name="Medium Grid 1 Accent 3" w:semiHidden="0" w:uiPriority="67" w:unhideWhenUsed="0"/>
+    <w:lsdException w:name="Medium Grid 2 Accent 3" w:semiHidden="0" w:uiPriority="68" w:unhideWhenUsed="0"/>
+    <w:lsdException w:name="Medium Grid 3 Accent 3" w:semiHidden="0" w:uiPriority="69" w:unhideWhenUsed="0"/>
+    <w:lsdException w:name="Dark List Accent 3" w:semiHidden="0" w:uiPriority="70" w:unhideWhenUsed="0"/>
+    <w:lsdException w:name="Colorful Shading Accent 3" w:semiHidden="0" w:uiPriority="71" w:unhideWhenUsed="0"/>
+    <w:lsdException w:name="Colorful List Accent 3" w:semiHidden="0" w:uiPriority="72" w:unhideWhenUsed="0"/>
+    <w:lsdException w:name="Colorful Grid Accent 3" w:semiHidden="0" w:uiPriority="73" w:unhideWhenUsed="0"/>
+    <w:lsdException w:name="Light Shading Accent 4" w:semiHidden="0" w:uiPriority="60" w:unhideWhenUsed="0"/>
+    <w:lsdException w:name="Light List Accent 4" w:semiHidden="0" w:uiPriority="61" w:unhideWhenUsed="0"/>
+    <w:lsdException w:name="Light Grid Accent 4" w:semiHidden="0" w:uiPriority="62" w:unhideWhenUsed="0"/>
+    <w:lsdException w:name="Medium Shading 1 Accent 4" w:semiHidden="0" w:uiPriority="63" w:unhideWhenUsed="0"/>
+    <w:lsdException w:name="Medium Shading 2 Accent 4" w:semiHidden="0" w:uiPriority="64" w:unhideWhenUsed="0"/>
+    <w:lsdException w:name="Medium List 1 Accent 4" w:semiHidden="0" w:uiPriority="65" w:unhideWhenUsed="0"/>
+    <w:lsdException w:name="Medium List 2 Accent 4" w:semiHidden="0" w:uiPriority="66" w:unhideWhenUsed="0"/>
+    <w:lsdException w:name="Medium Grid 1 Accent 4" w:semiHidden="0" w:uiPriority="67" w:unhideWhenUsed="0"/>
+    <w:lsdException w:name="Medium Grid 2 Accent 4" w:semiHidden="0" w:uiPriority="68" w:unhideWhenUsed="0"/>
+    <w:lsdException w:name="Medium Grid 3 Accent 4" w:semiHidden="0" w:uiPriority="69" w:unhideWhenUsed="0"/>
+    <w:lsdException w:name="Dark List Accent 4" w:semiHidden="0" w:uiPriority="70" w:unhideWhenUsed="0"/>
+    <w:lsdException w:name="Colorful Shading Accent 4" w:semiHidden="0" w:uiPriority="71" w:unhideWhenUsed="0"/>
+    <w:lsdException w:name="Colorful List Accent 4" w:semiHidden="0" w:uiPriority="72" w:unhideWhenUsed="0"/>
+    <w:lsdException w:name="Colorful Grid Accent 4" w:semiHidden="0" w:uiPriority="73" w:unhideWhenUsed="0"/>
+    <w:lsdException w:name="Light Shading Accent 5" w:semiHidden="0" w:uiPriority="60" w:unhideWhenUsed="0"/>
+    <w:lsdException w:name="Light List Accent 5" w:semiHidden="0" w:uiPriority="61" w:unhideWhenUsed="0"/>
+    <w:lsdException w:name="Light Grid Accent 5" w:semiHidden="0" w:uiPriority="62" w:unhideWhenUsed="0"/>
+    <w:lsdException w:name="Medium Shading 1 Accent 5" w:semiHidden="0" w:uiPriority="63" w:unhideWhenUsed="0"/>
+    <w:lsdException w:name="Medium Shading 2 Accent 5" w:semiHidden="0" w:uiPriority="64" w:unhideWhenUsed="0"/>
+    <w:lsdException w:name="Medium List 1 Accent 5" w:semiHidden="0" w:uiPriority="65" w:unhideWhenUsed="0"/>
+    <w:lsdException w:name="Medium List 2 Accent 5" w:semiHidden="0" w:uiPriority="66" w:unhideWhenUsed="0"/>
+    <w:lsdException w:name="Medium Grid 1 Accent 5" w:semiHidden="0" w:uiPriority="67" w:unhideWhenUsed="0"/>
+    <w:lsdException w:name="Medium Grid 2 Accent 5" w:semiHidden="0" w:uiPriority="68" w:unhideWhenUsed="0"/>
+    <w:lsdException w:name="Medium Grid 3 Accent 5" w:semiHidden="0" w:uiPriority="69" w:unhideWhenUsed="0"/>
+    <w:lsdException w:name="Dark List Accent 5" w:semiHidden="0" w:uiPriority="70" w:unhideWhenUsed="0"/>
+    <w:lsdException w:name="Colorful Shading Accent 5" w:semiHidden="0" w:uiPriority="71" w:unhideWhenUsed="0"/>
+    <w:lsdException w:name="Colorful List Accent 5" w:semiHidden="0" w:uiPriority="72" w:unhideWhenUsed="0"/>
+    <w:lsdException w:name="Colorful Grid Accent 5" w:semiHidden="0" w:uiPriority="73" w:unhideWhenUsed="0"/>
+    <w:lsdException w:name="Light Shading Accent 6" w:semiHidden="0" w:uiPriority="60" w:unhideWhenUsed="0"/>
+    <w:lsdException w:name="Light List Accent 6" w:semiHidden="0" w:uiPriority="61" w:unhideWhenUsed="0"/>
+    <w:lsdException w:name="Light Grid Accent 6" w:semiHidden="0" w:uiPriority="62" w:unhideWhenUsed="0"/>
+    <w:lsdException w:name="Medium Shading 1 Accent 6" w:semiHidden="0" w:uiPriority="63" w:unhideWhenUsed="0"/>
+    <w:lsdException w:name="Medium Shading 2 Accent 6" w:semiHidden="0" w:uiPriority="64" w:unhideWhenUsed="0"/>
+    <w:lsdException w:name="Medium List 1 Accent 6" w:semiHidden="0" w:uiPriority="65" w:unhideWhenUsed="0"/>
+    <w:lsdException w:name="Medium List 2 Accent 6" w:semiHidden="0" w:uiPriority="66" w:unhideWhenUsed="0"/>
+    <w:lsdException w:name="Medium Grid 1 Accent 6" w:semiHidden="0" w:uiPriority="67" w:unhideWhenUsed="0"/>
+    <w:lsdException w:name="Medium Grid 2 Accent 6" w:semiHidden="0" w:uiPriority="68" w:unhideWhenUsed="0"/>
+    <w:lsdException w:name="Medium Grid 3 Accent 6" w:semiHidden="0" w:uiPriority="69" w:unhideWhenUsed="0"/>
+    <w:lsdException w:name="Dark List Accent 6" w:semiHidden="0" w:uiPriority="70" w:unhideWhenUsed="0"/>
+    <w:lsdException w:name="Colorful Shading Accent 6" w:semiHidden="0" w:uiPriority="71" w:unhideWhenUsed="0"/>
+    <w:lsdException w:name="Colorful List Accent 6" w:semiHidden="0" w:uiPriority="72" w:unhideWhenUsed="0"/>
+    <w:lsdException w:name="Colorful Grid Accent 6" w:semiHidden="0" w:uiPriority="73" w:unhideWhenUsed="0"/>
+    <w:lsdException w:name="Subtle Emphasis" w:semiHidden="0" w:uiPriority="19" w:unhideWhenUsed="0" w:qFormat="1"/>
+    <w:lsdException w:name="Intense Emphasis" w:semiHidden="0" w:uiPriority="21" w:unhideWhenUsed="0" w:qFormat="1"/>
+    <w:lsdException w:name="Subtle Reference" w:semiHidden="0" w:uiPriority="31" w:unhideWhenUsed="0" w:qFormat="1"/>
+    <w:lsdException w:name="Intense Reference" w:semiHidden="0" w:uiPriority="32" w:unhideWhenUsed="0" w:qFormat="1"/>
+    <w:lsdException w:name="Book Title" w:semiHidden="0" w:uiPriority="33" w:unhideWhenUsed="0" w:qFormat="1"/>
+    <w:lsdException w:name="Bibliography" w:uiPriority="37"/>
+    <w:lsdException w:name="TOC Heading" w:uiPriority="39" w:qFormat="1"/>
   </w:latentStyles>
   <w:style w:type="paragraph" w:default="1" w:styleId="Normal">
     <w:name w:val="Normal"/>
     <w:qFormat/>
+    <w:rsid w:val="00662B3B"/>
   </w:style>
   <w:style w:type="paragraph" w:styleId="Ttulo1">
     <w:name w:val="heading 1"/>
@@ -4785,6 +4549,7 @@
     <w:next w:val="Normal"/>
     <w:uiPriority w:val="9"/>
     <w:qFormat/>
+    <w:rsid w:val="00662B3B"/>
     <w:pPr>
       <w:keepNext/>
       <w:keepLines/>
@@ -4805,6 +4570,7 @@
     <w:semiHidden/>
     <w:unhideWhenUsed/>
     <w:qFormat/>
+    <w:rsid w:val="00662B3B"/>
     <w:pPr>
       <w:keepNext/>
       <w:keepLines/>
@@ -4825,6 +4591,7 @@
     <w:semiHidden/>
     <w:unhideWhenUsed/>
     <w:qFormat/>
+    <w:rsid w:val="00662B3B"/>
     <w:pPr>
       <w:keepNext/>
       <w:keepLines/>
@@ -4845,6 +4612,7 @@
     <w:semiHidden/>
     <w:unhideWhenUsed/>
     <w:qFormat/>
+    <w:rsid w:val="00662B3B"/>
     <w:pPr>
       <w:keepNext/>
       <w:keepLines/>
@@ -4865,6 +4633,7 @@
     <w:semiHidden/>
     <w:unhideWhenUsed/>
     <w:qFormat/>
+    <w:rsid w:val="00662B3B"/>
     <w:pPr>
       <w:keepNext/>
       <w:keepLines/>
@@ -4883,6 +4652,7 @@
     <w:semiHidden/>
     <w:unhideWhenUsed/>
     <w:qFormat/>
+    <w:rsid w:val="00662B3B"/>
     <w:pPr>
       <w:keepNext/>
       <w:keepLines/>
@@ -4906,6 +4676,7 @@
     <w:uiPriority w:val="99"/>
     <w:semiHidden/>
     <w:unhideWhenUsed/>
+    <w:qFormat/>
     <w:tblPr>
       <w:tblInd w:w="0" w:type="dxa"/>
       <w:tblCellMar>
@@ -4924,6 +4695,7 @@
   </w:style>
   <w:style w:type="table" w:customStyle="1" w:styleId="TableNormal">
     <w:name w:val="Table Normal"/>
+    <w:rsid w:val="00662B3B"/>
     <w:tblPr>
       <w:tblCellMar>
         <w:top w:w="0" w:type="dxa"/>
@@ -4939,6 +4711,7 @@
     <w:next w:val="Normal"/>
     <w:uiPriority w:val="10"/>
     <w:qFormat/>
+    <w:rsid w:val="00662B3B"/>
     <w:pPr>
       <w:keepNext/>
       <w:keepLines/>
@@ -4956,6 +4729,7 @@
     <w:next w:val="Normal"/>
     <w:uiPriority w:val="11"/>
     <w:qFormat/>
+    <w:rsid w:val="00662B3B"/>
     <w:pPr>
       <w:keepNext/>
       <w:keepLines/>
@@ -4971,14 +4745,47 @@
   </w:style>
   <w:style w:type="table" w:customStyle="1" w:styleId="a">
     <w:basedOn w:val="TableNormal"/>
+    <w:rsid w:val="00662B3B"/>
     <w:tblPr>
       <w:tblStyleRowBandSize w:val="1"/>
       <w:tblStyleColBandSize w:val="1"/>
       <w:tblCellMar>
+        <w:top w:w="0" w:type="dxa"/>
         <w:left w:w="70" w:type="dxa"/>
+        <w:bottom w:w="0" w:type="dxa"/>
         <w:right w:w="70" w:type="dxa"/>
       </w:tblCellMar>
     </w:tblPr>
+  </w:style>
+  <w:style w:type="paragraph" w:styleId="Textodeglobo">
+    <w:name w:val="Balloon Text"/>
+    <w:basedOn w:val="Normal"/>
+    <w:link w:val="TextodegloboCar"/>
+    <w:uiPriority w:val="99"/>
+    <w:semiHidden/>
+    <w:unhideWhenUsed/>
+    <w:rsid w:val="00D534E3"/>
+    <w:pPr>
+      <w:spacing w:after="0" w:line="240" w:lineRule="auto"/>
+    </w:pPr>
+    <w:rPr>
+      <w:rFonts w:ascii="Tahoma" w:hAnsi="Tahoma" w:cs="Tahoma"/>
+      <w:sz w:val="16"/>
+      <w:szCs w:val="16"/>
+    </w:rPr>
+  </w:style>
+  <w:style w:type="character" w:customStyle="1" w:styleId="TextodegloboCar">
+    <w:name w:val="Texto de globo Car"/>
+    <w:basedOn w:val="Fuentedeprrafopredeter"/>
+    <w:link w:val="Textodeglobo"/>
+    <w:uiPriority w:val="99"/>
+    <w:semiHidden/>
+    <w:rsid w:val="00D534E3"/>
+    <w:rPr>
+      <w:rFonts w:ascii="Tahoma" w:hAnsi="Tahoma" w:cs="Tahoma"/>
+      <w:sz w:val="16"/>
+      <w:szCs w:val="16"/>
+    </w:rPr>
   </w:style>
 </w:styles>
 </file>

</xml_diff>